<commit_message>
modified file resume: add my photo
</commit_message>
<xml_diff>
--- a/ResumeShrol.docx
+++ b/ResumeShrol.docx
@@ -35,6 +35,26 @@
           <w:szCs w:val="32"/>
           <w:lang w:val="en-US"/>
         </w:rPr>
+        <w:t>Add photo</w:t>
+      </w:r>
+      <w:bookmarkStart w:id="0" w:name="_GoBack"/>
+      <w:bookmarkEnd w:id="0"/>
+    </w:p>
+    <w:p>
+      <w:pPr>
+        <w:jc w:val="center"/>
+        <w:rPr>
+          <w:sz w:val="32"/>
+          <w:szCs w:val="32"/>
+          <w:lang w:val="en-US"/>
+        </w:rPr>
+      </w:pPr>
+      <w:r>
+        <w:rPr>
+          <w:sz w:val="32"/>
+          <w:szCs w:val="32"/>
+          <w:lang w:val="en-US"/>
+        </w:rPr>
         <w:t xml:space="preserve">About </w:t>
       </w:r>
       <w:r>
@@ -69,15 +89,7 @@
           <w:szCs w:val="32"/>
           <w:lang w:val="en-US"/>
         </w:rPr>
-        <w:t>About</w:t>
-      </w:r>
-      <w:r>
-        <w:rPr>
-          <w:sz w:val="32"/>
-          <w:szCs w:val="32"/>
-          <w:lang w:val="en-US"/>
-        </w:rPr>
-        <w:t xml:space="preserve"> soft skills</w:t>
+        <w:t>About soft skills</w:t>
       </w:r>
     </w:p>
     <w:p>
@@ -89,8 +101,6 @@
           <w:lang w:val="en-US"/>
         </w:rPr>
       </w:pPr>
-      <w:bookmarkStart w:id="0" w:name="_GoBack"/>
-      <w:bookmarkEnd w:id="0"/>
       <w:r>
         <w:rPr>
           <w:sz w:val="32"/>
@@ -99,6 +109,15 @@
         </w:rPr>
         <w:t>About Education</w:t>
       </w:r>
+    </w:p>
+    <w:p>
+      <w:pPr>
+        <w:rPr>
+          <w:sz w:val="32"/>
+          <w:szCs w:val="32"/>
+          <w:lang w:val="en-US"/>
+        </w:rPr>
+      </w:pPr>
     </w:p>
     <w:sectPr>
       <w:pgSz w:w="11906" w:h="16838"/>

</xml_diff>